<commit_message>
Silver and gold layers
</commit_message>
<xml_diff>
--- a/workflow.docx
+++ b/workflow.docx
@@ -7,14 +7,12 @@
         <w:rPr>
           <w:b/>
           <w:bCs/>
-          <w:lang w:val="en-FI"/>
         </w:rPr>
       </w:pPr>
       <w:r>
         <w:rPr>
           <w:b/>
           <w:bCs/>
-          <w:lang w:val="en-FI"/>
         </w:rPr>
         <w:t>Workflow Overview</w:t>
       </w:r>
@@ -25,15 +23,11 @@
           <w:ilvl w:val="0"/>
           <w:numId w:val="1"/>
         </w:numPr>
-        <w:rPr>
-          <w:lang w:val="en-FI"/>
-        </w:rPr>
       </w:pPr>
       <w:r>
         <w:rPr>
           <w:b/>
           <w:bCs/>
-          <w:lang w:val="en-FI"/>
         </w:rPr>
         <w:t>Ingestion (Bronze Layer)</w:t>
       </w:r>
@@ -44,15 +38,17 @@
           <w:ilvl w:val="1"/>
           <w:numId w:val="1"/>
         </w:numPr>
-        <w:rPr>
-          <w:lang w:val="en-FI"/>
-        </w:rPr>
-      </w:pPr>
-      <w:r>
-        <w:rPr>
-          <w:lang w:val="en-FI"/>
-        </w:rPr>
-        <w:t>Pull Fingrid hydro power API data (JSON/CSV) using Spark notebook.</w:t>
+      </w:pPr>
+      <w:r>
+        <w:t xml:space="preserve">Pull </w:t>
+      </w:r>
+      <w:proofErr w:type="spellStart"/>
+      <w:r>
+        <w:t>Fingrid</w:t>
+      </w:r>
+      <w:proofErr w:type="spellEnd"/>
+      <w:r>
+        <w:t xml:space="preserve"> hydro power API data (JSON/CSV) using Spark notebook.</w:t>
       </w:r>
     </w:p>
     <w:p>
@@ -61,14 +57,8 @@
           <w:ilvl w:val="1"/>
           <w:numId w:val="1"/>
         </w:numPr>
-        <w:rPr>
-          <w:lang w:val="en-FI"/>
-        </w:rPr>
-      </w:pPr>
-      <w:r>
-        <w:rPr>
-          <w:lang w:val="en-FI"/>
-        </w:rPr>
+      </w:pPr>
+      <w:r>
         <w:t>Store directly in Fabric Lakehouse (bronze tables).</w:t>
       </w:r>
     </w:p>
@@ -78,15 +68,11 @@
           <w:ilvl w:val="0"/>
           <w:numId w:val="1"/>
         </w:numPr>
-        <w:rPr>
-          <w:lang w:val="en-FI"/>
-        </w:rPr>
       </w:pPr>
       <w:r>
         <w:rPr>
           <w:b/>
           <w:bCs/>
-          <w:lang w:val="en-FI"/>
         </w:rPr>
         <w:t>Cleaning &amp; Transformation (Silver Layer)</w:t>
       </w:r>
@@ -97,14 +83,8 @@
           <w:ilvl w:val="1"/>
           <w:numId w:val="1"/>
         </w:numPr>
-        <w:rPr>
-          <w:lang w:val="en-FI"/>
-        </w:rPr>
-      </w:pPr>
-      <w:r>
-        <w:rPr>
-          <w:lang w:val="en-FI"/>
-        </w:rPr>
+      </w:pPr>
+      <w:r>
         <w:t>Normalize timestamps, units, missing values.</w:t>
       </w:r>
     </w:p>
@@ -114,28 +94,18 @@
           <w:ilvl w:val="1"/>
           <w:numId w:val="1"/>
         </w:numPr>
-        <w:rPr>
-          <w:lang w:val="en-FI"/>
-        </w:rPr>
-      </w:pPr>
-      <w:r>
-        <w:rPr>
-          <w:lang w:val="en-FI"/>
-        </w:rPr>
+      </w:pPr>
+      <w:r>
         <w:t xml:space="preserve">Join with </w:t>
       </w:r>
       <w:r>
         <w:rPr>
           <w:b/>
           <w:bCs/>
-          <w:lang w:val="en-FI"/>
         </w:rPr>
         <w:t>hydro plant metadata</w:t>
       </w:r>
       <w:r>
-        <w:rPr>
-          <w:lang w:val="en-FI"/>
-        </w:rPr>
         <w:t xml:space="preserve"> (capacity, type).</w:t>
       </w:r>
     </w:p>
@@ -145,15 +115,11 @@
           <w:ilvl w:val="0"/>
           <w:numId w:val="1"/>
         </w:numPr>
-        <w:rPr>
-          <w:lang w:val="en-FI"/>
-        </w:rPr>
       </w:pPr>
       <w:r>
         <w:rPr>
           <w:b/>
           <w:bCs/>
-          <w:lang w:val="en-FI"/>
         </w:rPr>
         <w:t>Analytics (Gold Layer)</w:t>
       </w:r>
@@ -164,14 +130,8 @@
           <w:ilvl w:val="1"/>
           <w:numId w:val="1"/>
         </w:numPr>
-        <w:rPr>
-          <w:lang w:val="en-FI"/>
-        </w:rPr>
-      </w:pPr>
-      <w:r>
-        <w:rPr>
-          <w:lang w:val="en-FI"/>
-        </w:rPr>
+      </w:pPr>
+      <w:r>
         <w:t>Aggregations: hourly/daily averages, regional summaries.</w:t>
       </w:r>
     </w:p>
@@ -181,14 +141,8 @@
           <w:ilvl w:val="1"/>
           <w:numId w:val="1"/>
         </w:numPr>
-        <w:rPr>
-          <w:lang w:val="en-FI"/>
-        </w:rPr>
-      </w:pPr>
-      <w:r>
-        <w:rPr>
-          <w:lang w:val="en-FI"/>
-        </w:rPr>
+      </w:pPr>
+      <w:r>
         <w:t>Calculate load factor = actual output / capacity.</w:t>
       </w:r>
     </w:p>
@@ -198,14 +152,8 @@
           <w:ilvl w:val="1"/>
           <w:numId w:val="1"/>
         </w:numPr>
-        <w:rPr>
-          <w:lang w:val="en-FI"/>
-        </w:rPr>
-      </w:pPr>
-      <w:r>
-        <w:rPr>
-          <w:lang w:val="en-FI"/>
-        </w:rPr>
+      </w:pPr>
+      <w:r>
         <w:t>Store as clean fact tables for dashboards.</w:t>
       </w:r>
     </w:p>
@@ -215,15 +163,11 @@
           <w:ilvl w:val="0"/>
           <w:numId w:val="1"/>
         </w:numPr>
-        <w:rPr>
-          <w:lang w:val="en-FI"/>
-        </w:rPr>
       </w:pPr>
       <w:r>
         <w:rPr>
           <w:b/>
           <w:bCs/>
-          <w:lang w:val="en-FI"/>
         </w:rPr>
         <w:t>Streaming Simulation</w:t>
       </w:r>
@@ -234,15 +178,17 @@
           <w:ilvl w:val="1"/>
           <w:numId w:val="1"/>
         </w:numPr>
-        <w:rPr>
-          <w:lang w:val="en-FI"/>
-        </w:rPr>
-      </w:pPr>
-      <w:r>
-        <w:rPr>
-          <w:lang w:val="en-FI"/>
-        </w:rPr>
-        <w:t>Use Fabric Eventstream (or Python generator) to push real-time power readings.</w:t>
+      </w:pPr>
+      <w:r>
+        <w:t xml:space="preserve">Use Fabric </w:t>
+      </w:r>
+      <w:proofErr w:type="spellStart"/>
+      <w:r>
+        <w:t>Eventstream</w:t>
+      </w:r>
+      <w:proofErr w:type="spellEnd"/>
+      <w:r>
+        <w:t xml:space="preserve"> (or Python generator) to push real-time power readings.</w:t>
       </w:r>
     </w:p>
     <w:p>
@@ -251,14 +197,8 @@
           <w:ilvl w:val="1"/>
           <w:numId w:val="1"/>
         </w:numPr>
-        <w:rPr>
-          <w:lang w:val="en-FI"/>
-        </w:rPr>
-      </w:pPr>
-      <w:r>
-        <w:rPr>
-          <w:lang w:val="en-FI"/>
-        </w:rPr>
+      </w:pPr>
+      <w:r>
         <w:t>Spark Structured Streaming job consumes → stores into Lakehouse.</w:t>
       </w:r>
     </w:p>
@@ -268,15 +208,11 @@
           <w:ilvl w:val="0"/>
           <w:numId w:val="1"/>
         </w:numPr>
-        <w:rPr>
-          <w:lang w:val="en-FI"/>
-        </w:rPr>
       </w:pPr>
       <w:r>
         <w:rPr>
           <w:b/>
           <w:bCs/>
-          <w:lang w:val="en-FI"/>
         </w:rPr>
         <w:t>CI/CD</w:t>
       </w:r>
@@ -287,14 +223,8 @@
           <w:ilvl w:val="1"/>
           <w:numId w:val="1"/>
         </w:numPr>
-        <w:rPr>
-          <w:lang w:val="en-FI"/>
-        </w:rPr>
-      </w:pPr>
-      <w:r>
-        <w:rPr>
-          <w:lang w:val="en-FI"/>
-        </w:rPr>
+      </w:pPr>
+      <w:r>
         <w:t>GitHub repo with all notebooks &amp; SQL scripts.</w:t>
       </w:r>
     </w:p>
@@ -304,14 +234,8 @@
           <w:ilvl w:val="1"/>
           <w:numId w:val="1"/>
         </w:numPr>
-        <w:rPr>
-          <w:lang w:val="en-FI"/>
-        </w:rPr>
-      </w:pPr>
-      <w:r>
-        <w:rPr>
-          <w:lang w:val="en-FI"/>
-        </w:rPr>
+      </w:pPr>
+      <w:r>
         <w:t>GitHub Actions workflow runs unit tests (Spark job validation, SQL checks).</w:t>
       </w:r>
     </w:p>
@@ -321,14 +245,8 @@
           <w:ilvl w:val="1"/>
           <w:numId w:val="1"/>
         </w:numPr>
-        <w:rPr>
-          <w:lang w:val="en-FI"/>
-        </w:rPr>
-      </w:pPr>
-      <w:r>
-        <w:rPr>
-          <w:lang w:val="en-FI"/>
-        </w:rPr>
+      </w:pPr>
+      <w:r>
         <w:t>Deploy updated pipelines automatically into Fabric workspace.</w:t>
       </w:r>
     </w:p>
@@ -338,15 +256,11 @@
           <w:ilvl w:val="0"/>
           <w:numId w:val="1"/>
         </w:numPr>
-        <w:rPr>
-          <w:lang w:val="en-FI"/>
-        </w:rPr>
       </w:pPr>
       <w:r>
         <w:rPr>
           <w:b/>
           <w:bCs/>
-          <w:lang w:val="en-FI"/>
         </w:rPr>
         <w:t>Visualization (Power BI)</w:t>
       </w:r>
@@ -357,14 +271,8 @@
           <w:ilvl w:val="1"/>
           <w:numId w:val="1"/>
         </w:numPr>
-        <w:rPr>
-          <w:lang w:val="en-FI"/>
-        </w:rPr>
-      </w:pPr>
-      <w:r>
-        <w:rPr>
-          <w:lang w:val="en-FI"/>
-        </w:rPr>
+      </w:pPr>
+      <w:r>
         <w:t>Simple dashboard with:</w:t>
       </w:r>
     </w:p>
@@ -374,14 +282,8 @@
           <w:ilvl w:val="2"/>
           <w:numId w:val="1"/>
         </w:numPr>
-        <w:rPr>
-          <w:lang w:val="en-FI"/>
-        </w:rPr>
-      </w:pPr>
-      <w:r>
-        <w:rPr>
-          <w:lang w:val="en-FI"/>
-        </w:rPr>
+      </w:pPr>
+      <w:r>
         <w:t>Hydro production trends (hourly, daily)</w:t>
       </w:r>
     </w:p>
@@ -391,14 +293,8 @@
           <w:ilvl w:val="2"/>
           <w:numId w:val="1"/>
         </w:numPr>
-        <w:rPr>
-          <w:lang w:val="en-FI"/>
-        </w:rPr>
-      </w:pPr>
-      <w:r>
-        <w:rPr>
-          <w:lang w:val="en-FI"/>
-        </w:rPr>
+      </w:pPr>
+      <w:r>
         <w:t>Regional breakdowns</w:t>
       </w:r>
     </w:p>
@@ -408,17 +304,1301 @@
           <w:ilvl w:val="2"/>
           <w:numId w:val="1"/>
         </w:numPr>
+      </w:pPr>
+      <w:r>
+        <w:t>Anomaly detection (e.g., sudden dips in output)</w:t>
+      </w:r>
+    </w:p>
+    <w:tbl>
+      <w:tblPr>
+        <w:tblW w:w="0" w:type="auto"/>
+        <w:tblCellSpacing w:w="15" w:type="dxa"/>
+        <w:tblCellMar>
+          <w:top w:w="15" w:type="dxa"/>
+          <w:left w:w="15" w:type="dxa"/>
+          <w:bottom w:w="15" w:type="dxa"/>
+          <w:right w:w="15" w:type="dxa"/>
+        </w:tblCellMar>
+        <w:tblLook w:val="04A0" w:firstRow="1" w:lastRow="0" w:firstColumn="1" w:lastColumn="0" w:noHBand="0" w:noVBand="1"/>
+      </w:tblPr>
+      <w:tblGrid>
+        <w:gridCol w:w="1086"/>
+        <w:gridCol w:w="2441"/>
+        <w:gridCol w:w="1546"/>
+        <w:gridCol w:w="1867"/>
+        <w:gridCol w:w="2086"/>
+      </w:tblGrid>
+      <w:tr>
+        <w:trPr>
+          <w:tblHeader/>
+          <w:tblCellSpacing w:w="15" w:type="dxa"/>
+        </w:trPr>
+        <w:tc>
+          <w:tcPr>
+            <w:tcW w:w="0" w:type="auto"/>
+            <w:vAlign w:val="center"/>
+            <w:hideMark/>
+          </w:tcPr>
+          <w:p>
+            <w:pPr>
+              <w:rPr>
+                <w:b/>
+                <w:bCs/>
+              </w:rPr>
+            </w:pPr>
+            <w:r>
+              <w:rPr>
+                <w:b/>
+                <w:bCs/>
+              </w:rPr>
+              <w:t>Dataset</w:t>
+            </w:r>
+          </w:p>
+        </w:tc>
+        <w:tc>
+          <w:tcPr>
+            <w:tcW w:w="0" w:type="auto"/>
+            <w:vAlign w:val="center"/>
+            <w:hideMark/>
+          </w:tcPr>
+          <w:p>
+            <w:pPr>
+              <w:rPr>
+                <w:b/>
+                <w:bCs/>
+              </w:rPr>
+            </w:pPr>
+            <w:r>
+              <w:rPr>
+                <w:b/>
+                <w:bCs/>
+              </w:rPr>
+              <w:t xml:space="preserve">What It Tells </w:t>
+            </w:r>
+          </w:p>
+        </w:tc>
+        <w:tc>
+          <w:tcPr>
+            <w:tcW w:w="0" w:type="auto"/>
+            <w:vAlign w:val="center"/>
+            <w:hideMark/>
+          </w:tcPr>
+          <w:p>
+            <w:pPr>
+              <w:rPr>
+                <w:b/>
+                <w:bCs/>
+              </w:rPr>
+            </w:pPr>
+            <w:r>
+              <w:rPr>
+                <w:b/>
+                <w:bCs/>
+              </w:rPr>
+              <w:t>Time Dimension</w:t>
+            </w:r>
+          </w:p>
+        </w:tc>
+        <w:tc>
+          <w:tcPr>
+            <w:tcW w:w="0" w:type="auto"/>
+            <w:vAlign w:val="center"/>
+            <w:hideMark/>
+          </w:tcPr>
+          <w:p>
+            <w:pPr>
+              <w:rPr>
+                <w:b/>
+                <w:bCs/>
+              </w:rPr>
+            </w:pPr>
+            <w:r>
+              <w:rPr>
+                <w:b/>
+                <w:bCs/>
+              </w:rPr>
+              <w:t>Granularity</w:t>
+            </w:r>
+          </w:p>
+        </w:tc>
+        <w:tc>
+          <w:tcPr>
+            <w:tcW w:w="0" w:type="auto"/>
+            <w:vAlign w:val="center"/>
+            <w:hideMark/>
+          </w:tcPr>
+          <w:p>
+            <w:pPr>
+              <w:rPr>
+                <w:b/>
+                <w:bCs/>
+              </w:rPr>
+            </w:pPr>
+            <w:r>
+              <w:rPr>
+                <w:b/>
+                <w:bCs/>
+              </w:rPr>
+              <w:t>Purpose</w:t>
+            </w:r>
+          </w:p>
+        </w:tc>
+      </w:tr>
+      <w:tr>
+        <w:trPr>
+          <w:tblCellSpacing w:w="15" w:type="dxa"/>
+        </w:trPr>
+        <w:tc>
+          <w:tcPr>
+            <w:tcW w:w="0" w:type="auto"/>
+            <w:vAlign w:val="center"/>
+            <w:hideMark/>
+          </w:tcPr>
+          <w:p>
+            <w:proofErr w:type="spellStart"/>
+            <w:r>
+              <w:rPr>
+                <w:b/>
+                <w:bCs/>
+              </w:rPr>
+              <w:t>Fingrid</w:t>
+            </w:r>
+            <w:proofErr w:type="spellEnd"/>
+            <w:r>
+              <w:rPr>
+                <w:b/>
+                <w:bCs/>
+              </w:rPr>
+              <w:t xml:space="preserve"> API</w:t>
+            </w:r>
+          </w:p>
+        </w:tc>
+        <w:tc>
+          <w:tcPr>
+            <w:tcW w:w="0" w:type="auto"/>
+            <w:vAlign w:val="center"/>
+            <w:hideMark/>
+          </w:tcPr>
+          <w:p>
+            <w:r>
+              <w:t>Actual real-time generation (MW)</w:t>
+            </w:r>
+          </w:p>
+        </w:tc>
+        <w:tc>
+          <w:tcPr>
+            <w:tcW w:w="0" w:type="auto"/>
+            <w:vAlign w:val="center"/>
+            <w:hideMark/>
+          </w:tcPr>
+          <w:p>
+            <w:r>
+              <w:t>Minutes</w:t>
+            </w:r>
+          </w:p>
+        </w:tc>
+        <w:tc>
+          <w:tcPr>
+            <w:tcW w:w="0" w:type="auto"/>
+            <w:vAlign w:val="center"/>
+            <w:hideMark/>
+          </w:tcPr>
+          <w:p>
+            <w:r>
+              <w:t>National total</w:t>
+            </w:r>
+          </w:p>
+        </w:tc>
+        <w:tc>
+          <w:tcPr>
+            <w:tcW w:w="0" w:type="auto"/>
+            <w:vAlign w:val="center"/>
+            <w:hideMark/>
+          </w:tcPr>
+          <w:p>
+            <w:r>
+              <w:t>Observed performance</w:t>
+            </w:r>
+          </w:p>
+        </w:tc>
+      </w:tr>
+      <w:tr>
+        <w:trPr>
+          <w:tblCellSpacing w:w="15" w:type="dxa"/>
+        </w:trPr>
+        <w:tc>
+          <w:tcPr>
+            <w:tcW w:w="0" w:type="auto"/>
+            <w:vAlign w:val="center"/>
+            <w:hideMark/>
+          </w:tcPr>
+          <w:p>
+            <w:proofErr w:type="spellStart"/>
+            <w:r>
+              <w:rPr>
+                <w:b/>
+                <w:bCs/>
+              </w:rPr>
+              <w:t>Zenodo</w:t>
+            </w:r>
+            <w:proofErr w:type="spellEnd"/>
+          </w:p>
+        </w:tc>
+        <w:tc>
+          <w:tcPr>
+            <w:tcW w:w="0" w:type="auto"/>
+            <w:vAlign w:val="center"/>
+            <w:hideMark/>
+          </w:tcPr>
+          <w:p>
+            <w:proofErr w:type="spellStart"/>
+            <w:r>
+              <w:t>Modeled</w:t>
+            </w:r>
+            <w:proofErr w:type="spellEnd"/>
+            <w:r>
+              <w:t xml:space="preserve"> long-term capacity factors</w:t>
+            </w:r>
+          </w:p>
+        </w:tc>
+        <w:tc>
+          <w:tcPr>
+            <w:tcW w:w="0" w:type="auto"/>
+            <w:vAlign w:val="center"/>
+            <w:hideMark/>
+          </w:tcPr>
+          <w:p>
+            <w:r>
+              <w:t>Hourly (1981–2010)</w:t>
+            </w:r>
+          </w:p>
+        </w:tc>
+        <w:tc>
+          <w:tcPr>
+            <w:tcW w:w="0" w:type="auto"/>
+            <w:vAlign w:val="center"/>
+            <w:hideMark/>
+          </w:tcPr>
+          <w:p>
+            <w:r>
+              <w:t>Country/bidding zone</w:t>
+            </w:r>
+          </w:p>
+        </w:tc>
+        <w:tc>
+          <w:tcPr>
+            <w:tcW w:w="0" w:type="auto"/>
+            <w:vAlign w:val="center"/>
+            <w:hideMark/>
+          </w:tcPr>
+          <w:p>
+            <w:r>
+              <w:t>Historical baseline</w:t>
+            </w:r>
+          </w:p>
+        </w:tc>
+      </w:tr>
+      <w:tr>
+        <w:trPr>
+          <w:tblCellSpacing w:w="15" w:type="dxa"/>
+        </w:trPr>
+        <w:tc>
+          <w:tcPr>
+            <w:tcW w:w="0" w:type="auto"/>
+            <w:vAlign w:val="center"/>
+            <w:hideMark/>
+          </w:tcPr>
+          <w:p>
+            <w:r>
+              <w:rPr>
+                <w:b/>
+                <w:bCs/>
+              </w:rPr>
+              <w:t>Metadata</w:t>
+            </w:r>
+          </w:p>
+        </w:tc>
+        <w:tc>
+          <w:tcPr>
+            <w:tcW w:w="0" w:type="auto"/>
+            <w:vAlign w:val="center"/>
+            <w:hideMark/>
+          </w:tcPr>
+          <w:p>
+            <w:r>
+              <w:t>Installed plant capacity, type, location</w:t>
+            </w:r>
+          </w:p>
+        </w:tc>
+        <w:tc>
+          <w:tcPr>
+            <w:tcW w:w="0" w:type="auto"/>
+            <w:vAlign w:val="center"/>
+            <w:hideMark/>
+          </w:tcPr>
+          <w:p>
+            <w:r>
+              <w:t>Static</w:t>
+            </w:r>
+          </w:p>
+        </w:tc>
+        <w:tc>
+          <w:tcPr>
+            <w:tcW w:w="0" w:type="auto"/>
+            <w:vAlign w:val="center"/>
+            <w:hideMark/>
+          </w:tcPr>
+          <w:p>
+            <w:r>
+              <w:t>Plant-level</w:t>
+            </w:r>
+          </w:p>
+        </w:tc>
+        <w:tc>
+          <w:tcPr>
+            <w:tcW w:w="0" w:type="auto"/>
+            <w:vAlign w:val="center"/>
+            <w:hideMark/>
+          </w:tcPr>
+          <w:p>
+            <w:r>
+              <w:t>Reference and scaling factor</w:t>
+            </w:r>
+          </w:p>
+        </w:tc>
+      </w:tr>
+    </w:tbl>
+    <w:p/>
+    <w:tbl>
+      <w:tblPr>
+        <w:tblW w:w="0" w:type="auto"/>
+        <w:tblCellSpacing w:w="15" w:type="dxa"/>
+        <w:tblCellMar>
+          <w:top w:w="15" w:type="dxa"/>
+          <w:left w:w="15" w:type="dxa"/>
+          <w:bottom w:w="15" w:type="dxa"/>
+          <w:right w:w="15" w:type="dxa"/>
+        </w:tblCellMar>
+        <w:tblLook w:val="04A0" w:firstRow="1" w:lastRow="0" w:firstColumn="1" w:lastColumn="0" w:noHBand="0" w:noVBand="1"/>
+      </w:tblPr>
+      <w:tblGrid>
+        <w:gridCol w:w="641"/>
+        <w:gridCol w:w="2285"/>
+        <w:gridCol w:w="1427"/>
+        <w:gridCol w:w="2654"/>
+        <w:gridCol w:w="2019"/>
+      </w:tblGrid>
+      <w:tr>
+        <w:trPr>
+          <w:tblHeader/>
+          <w:tblCellSpacing w:w="15" w:type="dxa"/>
+        </w:trPr>
+        <w:tc>
+          <w:tcPr>
+            <w:tcW w:w="0" w:type="auto"/>
+            <w:vAlign w:val="center"/>
+            <w:hideMark/>
+          </w:tcPr>
+          <w:p>
+            <w:pPr>
+              <w:rPr>
+                <w:b/>
+                <w:bCs/>
+              </w:rPr>
+            </w:pPr>
+            <w:r>
+              <w:rPr>
+                <w:b/>
+                <w:bCs/>
+              </w:rPr>
+              <w:lastRenderedPageBreak/>
+              <w:t>Layer</w:t>
+            </w:r>
+          </w:p>
+        </w:tc>
+        <w:tc>
+          <w:tcPr>
+            <w:tcW w:w="0" w:type="auto"/>
+            <w:vAlign w:val="center"/>
+            <w:hideMark/>
+          </w:tcPr>
+          <w:p>
+            <w:pPr>
+              <w:rPr>
+                <w:b/>
+                <w:bCs/>
+              </w:rPr>
+            </w:pPr>
+            <w:r>
+              <w:rPr>
+                <w:b/>
+                <w:bCs/>
+              </w:rPr>
+              <w:t>Dataset</w:t>
+            </w:r>
+          </w:p>
+        </w:tc>
+        <w:tc>
+          <w:tcPr>
+            <w:tcW w:w="0" w:type="auto"/>
+            <w:vAlign w:val="center"/>
+            <w:hideMark/>
+          </w:tcPr>
+          <w:p>
+            <w:pPr>
+              <w:rPr>
+                <w:b/>
+                <w:bCs/>
+              </w:rPr>
+            </w:pPr>
+            <w:r>
+              <w:rPr>
+                <w:b/>
+                <w:bCs/>
+              </w:rPr>
+              <w:t>Granularity</w:t>
+            </w:r>
+          </w:p>
+        </w:tc>
+        <w:tc>
+          <w:tcPr>
+            <w:tcW w:w="0" w:type="auto"/>
+            <w:vAlign w:val="center"/>
+            <w:hideMark/>
+          </w:tcPr>
+          <w:p>
+            <w:pPr>
+              <w:rPr>
+                <w:b/>
+                <w:bCs/>
+              </w:rPr>
+            </w:pPr>
+            <w:r>
+              <w:rPr>
+                <w:b/>
+                <w:bCs/>
+              </w:rPr>
+              <w:t>What It Brings</w:t>
+            </w:r>
+          </w:p>
+        </w:tc>
+        <w:tc>
+          <w:tcPr>
+            <w:tcW w:w="0" w:type="auto"/>
+            <w:vAlign w:val="center"/>
+            <w:hideMark/>
+          </w:tcPr>
+          <w:p>
+            <w:pPr>
+              <w:rPr>
+                <w:b/>
+                <w:bCs/>
+              </w:rPr>
+            </w:pPr>
+            <w:r>
+              <w:rPr>
+                <w:b/>
+                <w:bCs/>
+              </w:rPr>
+              <w:t>How It Connects</w:t>
+            </w:r>
+          </w:p>
+        </w:tc>
+      </w:tr>
+      <w:tr>
+        <w:trPr>
+          <w:tblCellSpacing w:w="15" w:type="dxa"/>
+        </w:trPr>
+        <w:tc>
+          <w:tcPr>
+            <w:tcW w:w="0" w:type="auto"/>
+            <w:vAlign w:val="center"/>
+            <w:hideMark/>
+          </w:tcPr>
+          <w:p>
+            <w:r>
+              <w:rPr>
+                <w:b/>
+                <w:bCs/>
+              </w:rPr>
+              <w:t>Silver</w:t>
+            </w:r>
+          </w:p>
+        </w:tc>
+        <w:tc>
+          <w:tcPr>
+            <w:tcW w:w="0" w:type="auto"/>
+            <w:vAlign w:val="center"/>
+            <w:hideMark/>
+          </w:tcPr>
+          <w:p>
+            <w:proofErr w:type="spellStart"/>
+            <w:r>
+              <w:t>silver_fingrid_hourly</w:t>
+            </w:r>
+            <w:proofErr w:type="spellEnd"/>
+          </w:p>
+        </w:tc>
+        <w:tc>
+          <w:tcPr>
+            <w:tcW w:w="0" w:type="auto"/>
+            <w:vAlign w:val="center"/>
+            <w:hideMark/>
+          </w:tcPr>
+          <w:p>
+            <w:r>
+              <w:t>Hourly</w:t>
+            </w:r>
+          </w:p>
+        </w:tc>
+        <w:tc>
+          <w:tcPr>
+            <w:tcW w:w="0" w:type="auto"/>
+            <w:vAlign w:val="center"/>
+            <w:hideMark/>
+          </w:tcPr>
+          <w:p>
+            <w:r>
+              <w:t>Real generation (MW)</w:t>
+            </w:r>
+          </w:p>
+        </w:tc>
+        <w:tc>
+          <w:tcPr>
+            <w:tcW w:w="0" w:type="auto"/>
+            <w:vAlign w:val="center"/>
+            <w:hideMark/>
+          </w:tcPr>
+          <w:p>
+            <w:r>
+              <w:t>Used as numerator in Observed CF</w:t>
+            </w:r>
+          </w:p>
+        </w:tc>
+      </w:tr>
+      <w:tr>
+        <w:trPr>
+          <w:tblCellSpacing w:w="15" w:type="dxa"/>
+        </w:trPr>
+        <w:tc>
+          <w:tcPr>
+            <w:tcW w:w="0" w:type="auto"/>
+            <w:vAlign w:val="center"/>
+            <w:hideMark/>
+          </w:tcPr>
+          <w:p>
+            <w:r>
+              <w:rPr>
+                <w:b/>
+                <w:bCs/>
+              </w:rPr>
+              <w:t>Silver</w:t>
+            </w:r>
+          </w:p>
+        </w:tc>
+        <w:tc>
+          <w:tcPr>
+            <w:tcW w:w="0" w:type="auto"/>
+            <w:vAlign w:val="center"/>
+            <w:hideMark/>
+          </w:tcPr>
+          <w:p>
+            <w:proofErr w:type="spellStart"/>
+            <w:r>
+              <w:t>silver_meta_capacity_fi</w:t>
+            </w:r>
+            <w:proofErr w:type="spellEnd"/>
+          </w:p>
+        </w:tc>
+        <w:tc>
+          <w:tcPr>
+            <w:tcW w:w="0" w:type="auto"/>
+            <w:vAlign w:val="center"/>
+            <w:hideMark/>
+          </w:tcPr>
+          <w:p>
+            <w:r>
+              <w:t>Static</w:t>
+            </w:r>
+          </w:p>
+        </w:tc>
+        <w:tc>
+          <w:tcPr>
+            <w:tcW w:w="0" w:type="auto"/>
+            <w:vAlign w:val="center"/>
+            <w:hideMark/>
+          </w:tcPr>
+          <w:p>
+            <w:r>
+              <w:t>Installed capacity (MW) by type</w:t>
+            </w:r>
+          </w:p>
+        </w:tc>
+        <w:tc>
+          <w:tcPr>
+            <w:tcW w:w="0" w:type="auto"/>
+            <w:vAlign w:val="center"/>
+            <w:hideMark/>
+          </w:tcPr>
+          <w:p>
+            <w:r>
+              <w:t>Denominator for Observed CF</w:t>
+            </w:r>
+          </w:p>
+        </w:tc>
+      </w:tr>
+      <w:tr>
+        <w:trPr>
+          <w:tblCellSpacing w:w="15" w:type="dxa"/>
+        </w:trPr>
+        <w:tc>
+          <w:tcPr>
+            <w:tcW w:w="0" w:type="auto"/>
+            <w:vAlign w:val="center"/>
+            <w:hideMark/>
+          </w:tcPr>
+          <w:p>
+            <w:r>
+              <w:rPr>
+                <w:b/>
+                <w:bCs/>
+              </w:rPr>
+              <w:t>Silver</w:t>
+            </w:r>
+          </w:p>
+        </w:tc>
+        <w:tc>
+          <w:tcPr>
+            <w:tcW w:w="0" w:type="auto"/>
+            <w:vAlign w:val="center"/>
+            <w:hideMark/>
+          </w:tcPr>
+          <w:p>
+            <w:proofErr w:type="spellStart"/>
+            <w:r>
+              <w:t>silver_zenodo_fi_cf</w:t>
+            </w:r>
+            <w:proofErr w:type="spellEnd"/>
+          </w:p>
+        </w:tc>
+        <w:tc>
+          <w:tcPr>
+            <w:tcW w:w="0" w:type="auto"/>
+            <w:vAlign w:val="center"/>
+            <w:hideMark/>
+          </w:tcPr>
+          <w:p>
+            <w:r>
+              <w:t>Hourly (1981–2010)</w:t>
+            </w:r>
+          </w:p>
+        </w:tc>
+        <w:tc>
+          <w:tcPr>
+            <w:tcW w:w="0" w:type="auto"/>
+            <w:vAlign w:val="center"/>
+            <w:hideMark/>
+          </w:tcPr>
+          <w:p>
+            <w:r>
+              <w:t>Historical capacity factors by hour/month</w:t>
+            </w:r>
+          </w:p>
+        </w:tc>
+        <w:tc>
+          <w:tcPr>
+            <w:tcW w:w="0" w:type="auto"/>
+            <w:vAlign w:val="center"/>
+            <w:hideMark/>
+          </w:tcPr>
+          <w:p>
+            <w:r>
+              <w:t>Baseline to compare observed CF</w:t>
+            </w:r>
+          </w:p>
+        </w:tc>
+      </w:tr>
+      <w:tr>
+        <w:trPr>
+          <w:tblCellSpacing w:w="15" w:type="dxa"/>
+        </w:trPr>
+        <w:tc>
+          <w:tcPr>
+            <w:tcW w:w="0" w:type="auto"/>
+            <w:vAlign w:val="center"/>
+            <w:hideMark/>
+          </w:tcPr>
+          <w:p>
+            <w:r>
+              <w:rPr>
+                <w:b/>
+                <w:bCs/>
+              </w:rPr>
+              <w:t>Gold</w:t>
+            </w:r>
+          </w:p>
+        </w:tc>
+        <w:tc>
+          <w:tcPr>
+            <w:tcW w:w="0" w:type="auto"/>
+            <w:vAlign w:val="center"/>
+            <w:hideMark/>
+          </w:tcPr>
+          <w:p>
+            <w:r>
+              <w:t>—</w:t>
+            </w:r>
+          </w:p>
+        </w:tc>
+        <w:tc>
+          <w:tcPr>
+            <w:tcW w:w="0" w:type="auto"/>
+            <w:vAlign w:val="center"/>
+            <w:hideMark/>
+          </w:tcPr>
+          <w:p>
+            <w:r>
+              <w:t>Hourly (aligned)</w:t>
+            </w:r>
+          </w:p>
+        </w:tc>
+        <w:tc>
+          <w:tcPr>
+            <w:tcW w:w="0" w:type="auto"/>
+            <w:vAlign w:val="center"/>
+            <w:hideMark/>
+          </w:tcPr>
+          <w:p>
+            <w:r>
+              <w:t>Joins all three → Observed CF, Historical CF, and Deviation</w:t>
+            </w:r>
+          </w:p>
+        </w:tc>
+        <w:tc>
+          <w:tcPr>
+            <w:tcW w:w="0" w:type="auto"/>
+            <w:vAlign w:val="center"/>
+            <w:hideMark/>
+          </w:tcPr>
+          <w:p>
+            <w:r>
+              <w:t>Final KPI output</w:t>
+            </w:r>
+          </w:p>
+        </w:tc>
+      </w:tr>
+    </w:tbl>
+    <w:p/>
+    <w:p/>
+    <w:p/>
+    <w:p>
+      <w:r>
         <w:rPr>
-          <w:lang w:val="en-FI"/>
+          <w:noProof/>
         </w:rPr>
-      </w:pPr>
+        <w:drawing>
+          <wp:inline distT="0" distB="0" distL="0" distR="0" wp14:anchorId="36A29050" wp14:editId="7E0D8C26">
+            <wp:extent cx="5731510" cy="1280160"/>
+            <wp:effectExtent l="0" t="0" r="2540" b="0"/>
+            <wp:docPr id="704723050" name="Picture 1" descr="A black text on a white background&#10;&#10;AI-generated content may be incorrect."/>
+            <wp:cNvGraphicFramePr>
+              <a:graphicFrameLocks xmlns:a="http://schemas.openxmlformats.org/drawingml/2006/main" noChangeAspect="1"/>
+            </wp:cNvGraphicFramePr>
+            <a:graphic xmlns:a="http://schemas.openxmlformats.org/drawingml/2006/main">
+              <a:graphicData uri="http://schemas.openxmlformats.org/drawingml/2006/picture">
+                <pic:pic xmlns:pic="http://schemas.openxmlformats.org/drawingml/2006/picture">
+                  <pic:nvPicPr>
+                    <pic:cNvPr id="704723050" name="Picture 1" descr="A black text on a white background&#10;&#10;AI-generated content may be incorrect."/>
+                    <pic:cNvPicPr/>
+                  </pic:nvPicPr>
+                  <pic:blipFill>
+                    <a:blip r:embed="rId5"/>
+                    <a:stretch>
+                      <a:fillRect/>
+                    </a:stretch>
+                  </pic:blipFill>
+                  <pic:spPr>
+                    <a:xfrm>
+                      <a:off x="0" y="0"/>
+                      <a:ext cx="5731510" cy="1280160"/>
+                    </a:xfrm>
+                    <a:prstGeom prst="rect">
+                      <a:avLst/>
+                    </a:prstGeom>
+                  </pic:spPr>
+                </pic:pic>
+              </a:graphicData>
+            </a:graphic>
+          </wp:inline>
+        </w:drawing>
+      </w:r>
+    </w:p>
+    <w:p/>
+    <w:p/>
+    <w:p/>
+    <w:p/>
+    <w:p/>
+    <w:p/>
+    <w:p/>
+    <w:p/>
+    <w:p/>
+    <w:p/>
+    <w:p/>
+    <w:p/>
+    <w:p/>
+    <w:p/>
+    <w:p/>
+    <w:p>
+      <w:r>
+        <w:t xml:space="preserve">                         ┌────────────────────────┐</w:t>
+      </w:r>
+    </w:p>
+    <w:p>
+      <w:r>
+        <w:t xml:space="preserve">                         │  </w:t>
+      </w:r>
+      <w:proofErr w:type="spellStart"/>
+      <w:r>
+        <w:t>Fingrid</w:t>
+      </w:r>
+      <w:proofErr w:type="spellEnd"/>
+      <w:r>
+        <w:t xml:space="preserve"> (3-min API)   </w:t>
+      </w:r>
+      <w:r>
+        <w:t xml:space="preserve">               </w:t>
+      </w:r>
+      <w:r>
+        <w:t>│</w:t>
+      </w:r>
+    </w:p>
+    <w:p>
+      <w:r>
+        <w:t xml:space="preserve">                         │  → Hourly Averages     </w:t>
+      </w:r>
+      <w:r>
+        <w:t xml:space="preserve">              </w:t>
+      </w:r>
+      <w:r>
+        <w:t>│</w:t>
+      </w:r>
+    </w:p>
+    <w:p>
+      <w:r>
+        <w:t xml:space="preserve">                         └────────────</w:t>
+      </w:r>
       <w:r>
         <w:rPr>
-          <w:lang w:val="en-FI"/>
+          <w:rFonts w:ascii="MS Gothic" w:eastAsia="MS Gothic" w:hAnsi="MS Gothic" w:cs="MS Gothic" w:hint="eastAsia"/>
         </w:rPr>
-        <w:t>Anomaly detection (e.g., sudden dips in output)</w:t>
-      </w:r>
-    </w:p>
+        <w:t>┬</w:t>
+      </w:r>
+      <w:r>
+        <w:rPr>
+          <w:rFonts w:ascii="Aptos" w:hAnsi="Aptos" w:cs="Aptos"/>
+        </w:rPr>
+        <w:t>──────────┘</w:t>
+      </w:r>
+    </w:p>
+    <w:p>
+      <w:r>
+        <w:t xml:space="preserve">                                      </w:t>
+      </w:r>
+      <w:r>
+        <w:t xml:space="preserve">                    </w:t>
+      </w:r>
+      <w:r>
+        <w:t>│</w:t>
+      </w:r>
+    </w:p>
+    <w:p>
+      <w:r>
+        <w:t xml:space="preserve">                                      </w:t>
+      </w:r>
+      <w:r>
+        <w:t xml:space="preserve">                   </w:t>
+      </w:r>
+      <w:r>
+        <w:rPr>
+          <w:rFonts w:ascii="Arial" w:hAnsi="Arial" w:cs="Arial"/>
+        </w:rPr>
+        <w:t>▼</w:t>
+      </w:r>
+    </w:p>
+    <w:p>
+      <w:r>
+        <w:t xml:space="preserve">                           </w:t>
+      </w:r>
+      <w:r>
+        <w:t xml:space="preserve">               </w:t>
+      </w:r>
+      <w:r>
+        <w:t xml:space="preserve"> </w:t>
+      </w:r>
+      <w:proofErr w:type="spellStart"/>
+      <w:r>
+        <w:t>silver_fingrid_hourly</w:t>
+      </w:r>
+      <w:proofErr w:type="spellEnd"/>
+    </w:p>
+    <w:p>
+      <w:r>
+        <w:t xml:space="preserve">                                     </w:t>
+      </w:r>
+      <w:r>
+        <w:t xml:space="preserve">                           </w:t>
+      </w:r>
+      <w:r>
+        <w:t xml:space="preserve"> │</w:t>
+      </w:r>
+    </w:p>
+    <w:p>
+      <w:r>
+        <w:t xml:space="preserve">                    ┌─────────────────</w:t>
+      </w:r>
+      <w:r>
+        <w:rPr>
+          <w:rFonts w:ascii="MS Gothic" w:eastAsia="MS Gothic" w:hAnsi="MS Gothic" w:cs="MS Gothic" w:hint="eastAsia"/>
+        </w:rPr>
+        <w:t>┼</w:t>
+      </w:r>
+      <w:r>
+        <w:rPr>
+          <w:rFonts w:ascii="Aptos" w:hAnsi="Aptos" w:cs="Aptos"/>
+        </w:rPr>
+        <w:t>──────────────────┐</w:t>
+      </w:r>
+    </w:p>
+    <w:p>
+      <w:r>
+        <w:t xml:space="preserve">                   </w:t>
+      </w:r>
+      <w:r>
+        <w:rPr>
+          <w:rFonts w:ascii="Arial" w:hAnsi="Arial" w:cs="Arial"/>
+        </w:rPr>
+        <w:t>▼</w:t>
+      </w:r>
+      <w:r>
+        <w:t xml:space="preserve">                                    </w:t>
+      </w:r>
+      <w:r>
+        <w:t xml:space="preserve">                                                    </w:t>
+      </w:r>
+      <w:r>
+        <w:rPr>
+          <w:rFonts w:ascii="Arial" w:hAnsi="Arial" w:cs="Arial"/>
+        </w:rPr>
+        <w:t>▼</w:t>
+      </w:r>
+    </w:p>
+    <w:p>
+      <w:r>
+        <w:t xml:space="preserve">      ┌──────────────────┐                 </w:t>
+      </w:r>
+      <w:r>
+        <w:t xml:space="preserve">    </w:t>
+      </w:r>
+      <w:r>
+        <w:t>┌────────────────────┐</w:t>
+      </w:r>
+    </w:p>
+    <w:p>
+      <w:r>
+        <w:t xml:space="preserve">      │ JRC Metadata (CSV) │                 </w:t>
+      </w:r>
+      <w:r>
+        <w:t xml:space="preserve">     </w:t>
+      </w:r>
+      <w:r>
+        <w:t xml:space="preserve">│ </w:t>
+      </w:r>
+      <w:proofErr w:type="spellStart"/>
+      <w:r>
+        <w:t>Zenodo</w:t>
+      </w:r>
+      <w:proofErr w:type="spellEnd"/>
+      <w:r>
+        <w:t xml:space="preserve"> JingHydro.csv │</w:t>
+      </w:r>
+    </w:p>
+    <w:p>
+      <w:r>
+        <w:t xml:space="preserve">      │ Installed MW by type│                </w:t>
+      </w:r>
+      <w:r>
+        <w:t xml:space="preserve">     </w:t>
+      </w:r>
+      <w:r>
+        <w:t>│ 1981–2010 CF by hour │</w:t>
+      </w:r>
+    </w:p>
+    <w:p>
+      <w:r>
+        <w:t xml:space="preserve">      └──────────</w:t>
+      </w:r>
+      <w:r>
+        <w:rPr>
+          <w:rFonts w:ascii="MS Gothic" w:eastAsia="MS Gothic" w:hAnsi="MS Gothic" w:cs="MS Gothic" w:hint="eastAsia"/>
+        </w:rPr>
+        <w:t>┬</w:t>
+      </w:r>
+      <w:r>
+        <w:rPr>
+          <w:rFonts w:ascii="Aptos" w:hAnsi="Aptos" w:cs="Aptos"/>
+        </w:rPr>
+        <w:t>──────┘</w:t>
+      </w:r>
+      <w:r>
+        <w:t xml:space="preserve">            </w:t>
+      </w:r>
+      <w:r>
+        <w:t xml:space="preserve">          </w:t>
+      </w:r>
+      <w:r>
+        <w:rPr>
+          <w:rFonts w:ascii="Aptos" w:hAnsi="Aptos" w:cs="Aptos"/>
+        </w:rPr>
+        <w:t>└───────────</w:t>
+      </w:r>
+      <w:r>
+        <w:rPr>
+          <w:rFonts w:ascii="MS Gothic" w:eastAsia="MS Gothic" w:hAnsi="MS Gothic" w:cs="MS Gothic" w:hint="eastAsia"/>
+        </w:rPr>
+        <w:t>┬</w:t>
+      </w:r>
+      <w:r>
+        <w:rPr>
+          <w:rFonts w:ascii="Aptos" w:hAnsi="Aptos" w:cs="Aptos"/>
+        </w:rPr>
+        <w:t>───────┘</w:t>
+      </w:r>
+    </w:p>
+    <w:p>
+      <w:r>
+        <w:t xml:space="preserve">                 </w:t>
+      </w:r>
+      <w:r>
+        <w:t xml:space="preserve">                 </w:t>
+      </w:r>
+      <w:r>
+        <w:t xml:space="preserve">│                                       </w:t>
+      </w:r>
+      <w:r>
+        <w:t xml:space="preserve">                              </w:t>
+      </w:r>
+      <w:r>
+        <w:t xml:space="preserve"> </w:t>
+      </w:r>
+      <w:r>
+        <w:t xml:space="preserve"> │</w:t>
+      </w:r>
+    </w:p>
+    <w:p>
+      <w:r>
+        <w:t xml:space="preserve">                 </w:t>
+      </w:r>
+      <w:r>
+        <w:t xml:space="preserve">                </w:t>
+      </w:r>
+      <w:r>
+        <w:rPr>
+          <w:rFonts w:ascii="Arial" w:hAnsi="Arial" w:cs="Arial"/>
+        </w:rPr>
+        <w:t>▼</w:t>
+      </w:r>
+      <w:r>
+        <w:t xml:space="preserve">                                        </w:t>
+      </w:r>
+      <w:r>
+        <w:t xml:space="preserve">                            </w:t>
+      </w:r>
+      <w:r>
+        <w:t xml:space="preserve"> </w:t>
+      </w:r>
+      <w:r>
+        <w:rPr>
+          <w:rFonts w:ascii="Arial" w:hAnsi="Arial" w:cs="Arial"/>
+        </w:rPr>
+        <w:t>▼</w:t>
+      </w:r>
+    </w:p>
+    <w:p>
+      <w:r>
+        <w:t xml:space="preserve">    </w:t>
+      </w:r>
+      <w:proofErr w:type="spellStart"/>
+      <w:r>
+        <w:t>silver_meta_capacity_fi</w:t>
+      </w:r>
+      <w:proofErr w:type="spellEnd"/>
+      <w:r>
+        <w:t xml:space="preserve">                   </w:t>
+      </w:r>
+      <w:proofErr w:type="spellStart"/>
+      <w:r>
+        <w:t>silver_zenodo_fi_cf</w:t>
+      </w:r>
+      <w:proofErr w:type="spellEnd"/>
+    </w:p>
+    <w:p>
+      <w:r>
+        <w:t xml:space="preserve">                 └────────────</w:t>
+      </w:r>
+      <w:r>
+        <w:rPr>
+          <w:rFonts w:ascii="MS Gothic" w:eastAsia="MS Gothic" w:hAnsi="MS Gothic" w:cs="MS Gothic" w:hint="eastAsia"/>
+        </w:rPr>
+        <w:t>┬</w:t>
+      </w:r>
+      <w:r>
+        <w:rPr>
+          <w:rFonts w:ascii="Aptos" w:hAnsi="Aptos" w:cs="Aptos"/>
+        </w:rPr>
+        <w:t>──────────────────────────┘</w:t>
+      </w:r>
+    </w:p>
+    <w:p>
+      <w:r>
+        <w:t xml:space="preserve">                              </w:t>
+      </w:r>
+      <w:r>
+        <w:t xml:space="preserve">                   </w:t>
+      </w:r>
+      <w:r>
+        <w:rPr>
+          <w:rFonts w:ascii="Arial" w:hAnsi="Arial" w:cs="Arial"/>
+        </w:rPr>
+        <w:t>▼</w:t>
+      </w:r>
+    </w:p>
+    <w:p>
+      <w:pPr>
+        <w:ind w:left="720"/>
+      </w:pPr>
+      <w:r>
+        <w:t xml:space="preserve">                     ┌────────────────────┐</w:t>
+      </w:r>
+    </w:p>
+    <w:p>
+      <w:pPr>
+        <w:ind w:left="720"/>
+      </w:pPr>
+      <w:r>
+        <w:t xml:space="preserve">                     │    GOLD LAYER      </w:t>
+      </w:r>
+      <w:r>
+        <w:t xml:space="preserve">            </w:t>
+      </w:r>
+      <w:r>
+        <w:t>│</w:t>
+      </w:r>
+    </w:p>
+    <w:p>
+      <w:pPr>
+        <w:ind w:left="720"/>
+      </w:pPr>
+      <w:r>
+        <w:t xml:space="preserve">                     │  Observed CF =     </w:t>
+      </w:r>
+      <w:r>
+        <w:t xml:space="preserve">           </w:t>
+      </w:r>
+      <w:r>
+        <w:t>│</w:t>
+      </w:r>
+    </w:p>
+    <w:p>
+      <w:pPr>
+        <w:ind w:left="720"/>
+      </w:pPr>
+      <w:r>
+        <w:t xml:space="preserve">                     │   </w:t>
+      </w:r>
+      <w:proofErr w:type="spellStart"/>
+      <w:r>
+        <w:t>Fingrid</w:t>
+      </w:r>
+      <w:proofErr w:type="spellEnd"/>
+      <w:r>
+        <w:t xml:space="preserve"> / JRC   </w:t>
+      </w:r>
+      <w:r>
+        <w:t xml:space="preserve">                </w:t>
+      </w:r>
+      <w:r>
+        <w:t xml:space="preserve"> │</w:t>
+      </w:r>
+    </w:p>
+    <w:p>
+      <w:pPr>
+        <w:ind w:left="720"/>
+      </w:pPr>
+      <w:r>
+        <w:t xml:space="preserve">                     │  Historical CF =  </w:t>
+      </w:r>
+      <w:r>
+        <w:t xml:space="preserve">             </w:t>
+      </w:r>
+      <w:r>
+        <w:t xml:space="preserve"> │</w:t>
+      </w:r>
+    </w:p>
+    <w:p>
+      <w:pPr>
+        <w:ind w:left="720"/>
+      </w:pPr>
+      <w:r>
+        <w:t xml:space="preserve">                     │   </w:t>
+      </w:r>
+      <w:proofErr w:type="spellStart"/>
+      <w:r>
+        <w:t>Zenodo</w:t>
+      </w:r>
+      <w:proofErr w:type="spellEnd"/>
+      <w:r>
+        <w:t xml:space="preserve"> </w:t>
+      </w:r>
+      <w:proofErr w:type="spellStart"/>
+      <w:r>
+        <w:t>avg_cf</w:t>
+      </w:r>
+      <w:proofErr w:type="spellEnd"/>
+      <w:r>
+        <w:t xml:space="preserve">    </w:t>
+      </w:r>
+      <w:r>
+        <w:t xml:space="preserve">            </w:t>
+      </w:r>
+      <w:r>
+        <w:t>│</w:t>
+      </w:r>
+    </w:p>
+    <w:p>
+      <w:pPr>
+        <w:ind w:left="720"/>
+      </w:pPr>
+      <w:r>
+        <w:t xml:space="preserve">                     │  Deviation = Δ    </w:t>
+      </w:r>
+      <w:r>
+        <w:t xml:space="preserve">               </w:t>
+      </w:r>
+      <w:r>
+        <w:t xml:space="preserve"> │</w:t>
+      </w:r>
+    </w:p>
+    <w:p>
+      <w:pPr>
+        <w:ind w:left="720"/>
+      </w:pPr>
+      <w:r>
+        <w:t xml:space="preserve">                     └────────────────────┘</w:t>
+      </w:r>
+    </w:p>
+    <w:p/>
+    <w:p/>
+    <w:p/>
     <w:p/>
     <w:sectPr>
       <w:pgSz w:w="11906" w:h="16838"/>
@@ -1162,6 +2342,7 @@
   <w:style w:type="character" w:default="1" w:styleId="DefaultParagraphFont">
     <w:name w:val="Default Paragraph Font"/>
     <w:uiPriority w:val="1"/>
+    <w:semiHidden/>
     <w:unhideWhenUsed/>
   </w:style>
   <w:style w:type="table" w:default="1" w:styleId="TableNormal">

</xml_diff>